<commit_message>
respawns enemies, better timing, random moving AI
</commit_message>
<xml_diff>
--- a/PA11/CoverPage.docx
+++ b/PA11/CoverPage.docx
@@ -212,22 +212,34 @@
       <w:pPr>
         <w:pStyle w:val="Normal"/>
         <w:jc w:val="center"/>
-        <w:rPr>
-          <w:b/>
-          <w:b/>
-          <w:bCs/>
-          <w:sz w:val="32"/>
-          <w:szCs w:val="32"/>
-        </w:rPr>
-      </w:pPr>
-      <w:r>
-        <w:rPr>
-          <w:b/>
-          <w:bCs/>
-          <w:sz w:val="32"/>
-          <w:szCs w:val="32"/>
-        </w:rPr>
-        <w:t>By: Hannah Munoz – CS 480</w:t>
+        <w:rPr/>
+      </w:pPr>
+      <w:r>
+        <w:rPr>
+          <w:b/>
+          <w:bCs/>
+          <w:sz w:val="32"/>
+          <w:szCs w:val="32"/>
+        </w:rPr>
+        <w:t xml:space="preserve">By: </w:t>
+      </w:r>
+      <w:r>
+        <w:rPr>
+          <w:b/>
+          <w:bCs/>
+          <w:sz w:val="32"/>
+          <w:szCs w:val="32"/>
+        </w:rPr>
+        <w:t>Kurt Andersen</w:t>
+      </w:r>
+      <w:r>
+        <w:rPr>
+          <w:b/>
+          <w:bCs/>
+          <w:sz w:val="32"/>
+          <w:szCs w:val="32"/>
+        </w:rPr>
+        <w:t xml:space="preserve"> – CS 480</w:t>
       </w:r>
     </w:p>
     <w:p>
@@ -271,7 +283,7 @@
           <w:sz w:val="32"/>
           <w:szCs w:val="32"/>
         </w:rPr>
-        <w:t>Kurt Andersen – CS 480</w:t>
+        <w:t>Hannah Munoz – CS 480</w:t>
       </w:r>
     </w:p>
     <w:p>
@@ -898,22 +910,25 @@
       <w:pPr>
         <w:pStyle w:val="Normal"/>
         <w:jc w:val="center"/>
-        <w:rPr>
-          <w:b/>
-          <w:b/>
-          <w:bCs/>
-          <w:sz w:val="32"/>
-          <w:szCs w:val="32"/>
-        </w:rPr>
-      </w:pPr>
-      <w:r>
-        <w:rPr>
-          <w:b/>
-          <w:bCs/>
-          <w:sz w:val="32"/>
-          <w:szCs w:val="32"/>
-        </w:rPr>
-        <w:t>By: Hannah Munoz</w:t>
+        <w:rPr/>
+      </w:pPr>
+      <w:r>
+        <w:rPr>
+          <w:b/>
+          <w:bCs/>
+          <w:sz w:val="32"/>
+          <w:szCs w:val="32"/>
+        </w:rPr>
+        <w:t xml:space="preserve">By: </w:t>
+      </w:r>
+      <w:r>
+        <w:rPr>
+          <w:b/>
+          <w:bCs/>
+          <w:sz w:val="32"/>
+          <w:szCs w:val="32"/>
+        </w:rPr>
+        <w:t>Kurt Andersen</w:t>
       </w:r>
     </w:p>
     <w:p>
@@ -942,22 +957,16 @@
       <w:pPr>
         <w:pStyle w:val="Normal"/>
         <w:jc w:val="center"/>
-        <w:rPr>
-          <w:b/>
-          <w:b/>
-          <w:bCs/>
-          <w:sz w:val="32"/>
-          <w:szCs w:val="32"/>
-        </w:rPr>
-      </w:pPr>
-      <w:r>
-        <w:rPr>
-          <w:b/>
-          <w:bCs/>
-          <w:sz w:val="32"/>
-          <w:szCs w:val="32"/>
-        </w:rPr>
-        <w:t>Kurt Andersen</w:t>
+        <w:rPr/>
+      </w:pPr>
+      <w:r>
+        <w:rPr>
+          <w:b/>
+          <w:bCs/>
+          <w:sz w:val="32"/>
+          <w:szCs w:val="32"/>
+        </w:rPr>
+        <w:t>Hannah Munoz</w:t>
       </w:r>
     </w:p>
     <w:p>
@@ -1007,70 +1016,92 @@
     <w:p>
       <w:pPr>
         <w:pStyle w:val="Normal"/>
+        <w:rPr/>
+      </w:pPr>
+      <w:r>
+        <w:rPr>
+          <w:b/>
+          <w:bCs/>
+          <w:sz w:val="32"/>
+          <w:szCs w:val="32"/>
+        </w:rPr>
+        <w:tab/>
+      </w:r>
+      <w:r>
         <w:rPr>
           <w:bCs/>
           <w:sz w:val="24"/>
           <w:szCs w:val="24"/>
         </w:rPr>
-      </w:pPr>
-      <w:r>
-        <w:rPr>
-          <w:b/>
-          <w:bCs/>
-          <w:sz w:val="32"/>
-          <w:szCs w:val="32"/>
-        </w:rPr>
-        <w:tab/>
-      </w:r>
-      <w:r>
-        <w:rPr>
-          <w:bCs/>
+        <w:t>When continuously rotating the camera, the tank increases in speed due to the increased application of torque to the object. Also, the camera begins to veer away from the center of the tank while rotating, but snaps back to its correct position once the tank stops rotating.</w:t>
+      </w:r>
+    </w:p>
+    <w:p>
+      <w:pPr>
+        <w:pStyle w:val="Normal"/>
+        <w:ind w:firstLine="709"/>
+        <w:rPr/>
+      </w:pPr>
+      <w:r>
+        <w:rPr>
           <w:sz w:val="24"/>
           <w:szCs w:val="24"/>
         </w:rPr>
-        <w:t>When continuously rotating the camera, the tank increases in speed due to the increased application of torque to the object. Also, the camera begins to veer away from the center of the tank while rotating, but snaps back to its correct position once the tank stops rotating.</w:t>
-      </w:r>
-    </w:p>
-    <w:p>
-      <w:pPr>
-        <w:pStyle w:val="Normal"/>
-        <w:rPr/>
-      </w:pPr>
-      <w:r>
-        <w:rPr>
+        <w:t>Another issue we ran into was getting the spotlight to work properly in an enclosed area, and just the spotlight in general.  We have been struggling with this light type since the first lighting project.  It is just difficult for us to implement, maybe after some more research and more time to mess around with just the shaders, we would be able to implement a properly working spotlight.</w:t>
+      </w:r>
+    </w:p>
+    <w:p>
+      <w:pPr>
+        <w:pStyle w:val="Normal"/>
+        <w:ind w:firstLine="709"/>
+        <w:rPr/>
+      </w:pPr>
+      <w:r>
+        <w:rPr>
+          <w:bCs/>
           <w:sz w:val="24"/>
           <w:szCs w:val="24"/>
         </w:rPr>
-        <w:tab/>
-      </w:r>
-    </w:p>
-    <w:p>
-      <w:pPr>
-        <w:pStyle w:val="Normal"/>
-        <w:rPr>
-          <w:b/>
-          <w:b/>
-          <w:bCs/>
-        </w:rPr>
-      </w:pPr>
-      <w:r>
-        <w:rPr>
-          <w:b/>
-          <w:bCs/>
+        <w:t>A issue that we would like to address and figure out for the future is to properly map textures in blender.  While in Blender the textures seem to be mapping appropriately, but then when we load it into OpenGL, it seems to have a mind of its own.  We would like to figure out why this keeps happening with our textures in OpenGL.</w:t>
+      </w:r>
+    </w:p>
+    <w:p>
+      <w:pPr>
+        <w:pStyle w:val="Normal"/>
+        <w:rPr/>
+      </w:pPr>
+      <w:r>
+        <w:rPr>
           <w:sz w:val="24"/>
           <w:szCs w:val="24"/>
         </w:rPr>
-        <w:t>What would we have done differently?</w:t>
-      </w:r>
-    </w:p>
-    <w:p>
-      <w:pPr>
-        <w:pStyle w:val="Normal"/>
-        <w:ind w:firstLine="709"/>
-        <w:rPr>
+        <w:tab/>
+      </w:r>
+    </w:p>
+    <w:p>
+      <w:pPr>
+        <w:pStyle w:val="Normal"/>
+        <w:rPr>
+          <w:b/>
+          <w:b/>
+          <w:bCs/>
+        </w:rPr>
+      </w:pPr>
+      <w:r>
+        <w:rPr>
+          <w:b/>
+          <w:bCs/>
           <w:sz w:val="24"/>
           <w:szCs w:val="24"/>
         </w:rPr>
+        <w:t>What would we have done differently?</w:t>
+      </w:r>
+    </w:p>
+    <w:p>
+      <w:pPr>
+        <w:pStyle w:val="Normal"/>
+        <w:ind w:firstLine="709"/>
+        <w:rPr/>
       </w:pPr>
       <w:r>
         <w:rPr>
@@ -1083,6 +1114,7 @@
     <w:p>
       <w:pPr>
         <w:pStyle w:val="Normal"/>
+        <w:ind w:firstLine="709"/>
         <w:rPr/>
       </w:pPr>
       <w:r>
@@ -1090,8 +1122,34 @@
           <w:sz w:val="24"/>
           <w:szCs w:val="24"/>
         </w:rPr>
-        <w:tab/>
-        <w:t>Our second issue was getting the enemy tanks to face a tank with in firing range. Once again, without knowing which way was forwards for the tank, it was difficult to get tanks to attack on another successfully.</w:t>
+        <w:t>As for some changes, we would like to make the tank body two seperate models like a modern tank, rather than the tanks we use which are designed after the Trade Federation tanks from Star Wars.  We would also like to learn to animate so objects when they move, i.e. if we had a full tank body, animate the tank treads, or have some sort of hit animation on a tank when the bullet hits an enemy.</w:t>
+      </w:r>
+    </w:p>
+    <w:p>
+      <w:pPr>
+        <w:pStyle w:val="Normal"/>
+        <w:ind w:firstLine="709"/>
+        <w:rPr/>
+      </w:pPr>
+      <w:r>
+        <w:rPr>
+          <w:sz w:val="24"/>
+          <w:szCs w:val="24"/>
+        </w:rPr>
+        <w:t xml:space="preserve">We would also like to have implemented mouse movement for aiming.  We kept it on a 2D field for aiming right now for simplicities sake and time constraints.   If we were given more time, we would like to add up, down, left, right aiming all with just the mouse.  </w:t>
+      </w:r>
+    </w:p>
+    <w:p>
+      <w:pPr>
+        <w:pStyle w:val="Normal"/>
+        <w:rPr/>
+      </w:pPr>
+      <w:r>
+        <w:rPr>
+          <w:sz w:val="24"/>
+          <w:szCs w:val="24"/>
+        </w:rPr>
+        <w:tab/>
       </w:r>
     </w:p>
     <w:p>
@@ -1247,22 +1305,34 @@
       <w:pPr>
         <w:pStyle w:val="Normal"/>
         <w:jc w:val="center"/>
-        <w:rPr>
-          <w:b/>
-          <w:b/>
-          <w:bCs/>
-          <w:sz w:val="32"/>
-          <w:szCs w:val="32"/>
-        </w:rPr>
-      </w:pPr>
-      <w:r>
-        <w:rPr>
-          <w:b/>
-          <w:bCs/>
-          <w:sz w:val="32"/>
-          <w:szCs w:val="32"/>
-        </w:rPr>
-        <w:t xml:space="preserve">By: Hannah Munoz </w:t>
+        <w:rPr/>
+      </w:pPr>
+      <w:r>
+        <w:rPr>
+          <w:b/>
+          <w:bCs/>
+          <w:sz w:val="32"/>
+          <w:szCs w:val="32"/>
+        </w:rPr>
+        <w:t>By:</w:t>
+      </w:r>
+      <w:r>
+        <w:rPr>
+          <w:b/>
+          <w:bCs/>
+          <w:sz w:val="32"/>
+          <w:szCs w:val="32"/>
+        </w:rPr>
+        <w:t>Kurt Andersen</w:t>
+      </w:r>
+      <w:r>
+        <w:rPr>
+          <w:b/>
+          <w:bCs/>
+          <w:sz w:val="32"/>
+          <w:szCs w:val="32"/>
+        </w:rPr>
+        <w:t xml:space="preserve"> </w:t>
       </w:r>
     </w:p>
     <w:p>
@@ -1291,22 +1361,16 @@
       <w:pPr>
         <w:pStyle w:val="Normal"/>
         <w:jc w:val="center"/>
-        <w:rPr>
-          <w:b/>
-          <w:b/>
-          <w:bCs/>
-          <w:sz w:val="32"/>
-          <w:szCs w:val="32"/>
-        </w:rPr>
-      </w:pPr>
-      <w:r>
-        <w:rPr>
-          <w:b/>
-          <w:bCs/>
-          <w:sz w:val="32"/>
-          <w:szCs w:val="32"/>
-        </w:rPr>
-        <w:t>Kurt Andersen</w:t>
+        <w:rPr/>
+      </w:pPr>
+      <w:r>
+        <w:rPr>
+          <w:b/>
+          <w:bCs/>
+          <w:sz w:val="32"/>
+          <w:szCs w:val="32"/>
+        </w:rPr>
+        <w:t>Hannah Munoz</w:t>
       </w:r>
     </w:p>
     <w:p>
@@ -1425,6 +1489,21 @@
         </w:rPr>
       </w:pPr>
       <w:r>
+        <w:rPr/>
+      </w:r>
+    </w:p>
+    <w:p>
+      <w:pPr>
+        <w:pStyle w:val="Normal"/>
+        <w:rPr>
+          <w:b/>
+          <w:b/>
+          <w:bCs/>
+          <w:sz w:val="32"/>
+          <w:szCs w:val="32"/>
+        </w:rPr>
+      </w:pPr>
+      <w:r>
         <w:rPr>
           <w:b/>
           <w:bCs/>
@@ -1524,7 +1603,36 @@
         <w:rPr/>
       </w:pPr>
       <w:r>
-        <w:rPr/>
+        <w:rPr>
+          <w:b/>
+          <w:bCs/>
+          <w:sz w:val="32"/>
+          <w:szCs w:val="32"/>
+        </w:rPr>
+        <w:t>Game Instructions</w:t>
+      </w:r>
+      <w:r>
+        <w:rPr>
+          <w:sz w:val="32"/>
+          <w:szCs w:val="32"/>
+        </w:rPr>
+        <w:t>:</w:t>
+      </w:r>
+    </w:p>
+    <w:p>
+      <w:pPr>
+        <w:pStyle w:val="Normal"/>
+        <w:rPr>
+          <w:sz w:val="20"/>
+          <w:szCs w:val="20"/>
+        </w:rPr>
+      </w:pPr>
+      <w:r>
+        <w:rPr>
+          <w:sz w:val="20"/>
+          <w:szCs w:val="20"/>
+        </w:rPr>
+        <w:t>Drive around the arena and find enemy tanks.  Shoot the enemy tanks to increase your score.  Run over health packs to increase the total allotted time to play the game.  The time initially gives the user 60 seconds to get as high of a score as possible.  Each health pack will increase the total time by 5 seconds.</w:t>
       </w:r>
     </w:p>
     <w:p>
@@ -1621,6 +1729,20 @@
       <w:r>
         <w:rPr/>
         <w:tab/>
+      </w:r>
+      <w:r>
+        <w:rPr/>
+        <w:t>Spacebar: Shoot</w:t>
+      </w:r>
+    </w:p>
+    <w:p>
+      <w:pPr>
+        <w:pStyle w:val="Normal"/>
+        <w:rPr/>
+      </w:pPr>
+      <w:r>
+        <w:rPr/>
+        <w:tab/>
         <w:t>Esc – Quits the game.</w:t>
       </w:r>
     </w:p>
@@ -1700,6 +1822,99 @@
           <w:sz w:val="32"/>
           <w:szCs w:val="32"/>
         </w:rPr>
+      </w:pPr>
+      <w:r>
+        <w:rPr/>
+      </w:r>
+    </w:p>
+    <w:p>
+      <w:pPr>
+        <w:pStyle w:val="Normal"/>
+        <w:rPr>
+          <w:b/>
+          <w:b/>
+          <w:sz w:val="32"/>
+          <w:szCs w:val="32"/>
+        </w:rPr>
+      </w:pPr>
+      <w:r>
+        <w:rPr/>
+      </w:r>
+    </w:p>
+    <w:p>
+      <w:pPr>
+        <w:pStyle w:val="Normal"/>
+        <w:rPr>
+          <w:b/>
+          <w:b/>
+          <w:sz w:val="32"/>
+          <w:szCs w:val="32"/>
+        </w:rPr>
+      </w:pPr>
+      <w:r>
+        <w:rPr/>
+      </w:r>
+    </w:p>
+    <w:p>
+      <w:pPr>
+        <w:pStyle w:val="Normal"/>
+        <w:rPr>
+          <w:b/>
+          <w:b/>
+          <w:sz w:val="32"/>
+          <w:szCs w:val="32"/>
+        </w:rPr>
+      </w:pPr>
+      <w:r>
+        <w:rPr/>
+      </w:r>
+    </w:p>
+    <w:p>
+      <w:pPr>
+        <w:pStyle w:val="Normal"/>
+        <w:rPr>
+          <w:b/>
+          <w:b/>
+          <w:sz w:val="32"/>
+          <w:szCs w:val="32"/>
+        </w:rPr>
+      </w:pPr>
+      <w:r>
+        <w:rPr/>
+      </w:r>
+    </w:p>
+    <w:p>
+      <w:pPr>
+        <w:pStyle w:val="Normal"/>
+        <w:rPr>
+          <w:b/>
+          <w:b/>
+          <w:sz w:val="32"/>
+          <w:szCs w:val="32"/>
+        </w:rPr>
+      </w:pPr>
+      <w:r>
+        <w:rPr/>
+      </w:r>
+    </w:p>
+    <w:p>
+      <w:pPr>
+        <w:pStyle w:val="Normal"/>
+        <w:rPr>
+          <w:b/>
+          <w:b/>
+          <w:sz w:val="32"/>
+          <w:szCs w:val="32"/>
+        </w:rPr>
+      </w:pPr>
+      <w:r>
+        <w:rPr/>
+      </w:r>
+    </w:p>
+    <w:p>
+      <w:pPr>
+        <w:pStyle w:val="Normal"/>
+        <w:rPr/>
       </w:pPr>
       <w:r>
         <w:rPr>
@@ -1869,7 +2084,7 @@
       <w:pgNumType w:fmt="decimal"/>
       <w:formProt w:val="false"/>
       <w:textDirection w:val="lrTb"/>
-      <w:docGrid w:type="default" w:linePitch="240" w:charSpace="2047"/>
+      <w:docGrid w:type="default" w:linePitch="249" w:charSpace="2047"/>
     </w:sectPr>
   </w:body>
 </w:document>
@@ -2549,7 +2764,7 @@
     </w:pPr>
     <w:rPr>
       <w:rFonts w:ascii="Calibri" w:hAnsi="Calibri" w:eastAsia="" w:cs="" w:asciiTheme="minorHAnsi" w:cstheme="minorBidi" w:eastAsiaTheme="minorEastAsia" w:hAnsiTheme="minorHAnsi"/>
-      <w:color w:val="auto"/>
+      <w:color w:val="00000A"/>
       <w:sz w:val="20"/>
       <w:szCs w:val="20"/>
       <w:lang w:val="en-US" w:eastAsia="zh-CN" w:bidi="hi-IN"/>
@@ -3192,6 +3407,69 @@
       <w:rFonts w:cs="OpenSymbol"/>
     </w:rPr>
   </w:style>
+  <w:style w:type="character" w:styleId="ListLabel19">
+    <w:name w:val="ListLabel 19"/>
+    <w:qFormat/>
+    <w:rPr>
+      <w:rFonts w:cs="OpenSymbol"/>
+    </w:rPr>
+  </w:style>
+  <w:style w:type="character" w:styleId="ListLabel20">
+    <w:name w:val="ListLabel 20"/>
+    <w:qFormat/>
+    <w:rPr>
+      <w:rFonts w:cs="OpenSymbol"/>
+    </w:rPr>
+  </w:style>
+  <w:style w:type="character" w:styleId="ListLabel21">
+    <w:name w:val="ListLabel 21"/>
+    <w:qFormat/>
+    <w:rPr>
+      <w:rFonts w:cs="OpenSymbol"/>
+    </w:rPr>
+  </w:style>
+  <w:style w:type="character" w:styleId="ListLabel22">
+    <w:name w:val="ListLabel 22"/>
+    <w:qFormat/>
+    <w:rPr>
+      <w:rFonts w:cs="OpenSymbol"/>
+    </w:rPr>
+  </w:style>
+  <w:style w:type="character" w:styleId="ListLabel23">
+    <w:name w:val="ListLabel 23"/>
+    <w:qFormat/>
+    <w:rPr>
+      <w:rFonts w:cs="OpenSymbol"/>
+    </w:rPr>
+  </w:style>
+  <w:style w:type="character" w:styleId="ListLabel24">
+    <w:name w:val="ListLabel 24"/>
+    <w:qFormat/>
+    <w:rPr>
+      <w:rFonts w:cs="OpenSymbol"/>
+    </w:rPr>
+  </w:style>
+  <w:style w:type="character" w:styleId="ListLabel25">
+    <w:name w:val="ListLabel 25"/>
+    <w:qFormat/>
+    <w:rPr>
+      <w:rFonts w:cs="OpenSymbol"/>
+    </w:rPr>
+  </w:style>
+  <w:style w:type="character" w:styleId="ListLabel26">
+    <w:name w:val="ListLabel 26"/>
+    <w:qFormat/>
+    <w:rPr>
+      <w:rFonts w:cs="OpenSymbol"/>
+    </w:rPr>
+  </w:style>
+  <w:style w:type="character" w:styleId="ListLabel27">
+    <w:name w:val="ListLabel 27"/>
+    <w:qFormat/>
+    <w:rPr>
+      <w:rFonts w:cs="OpenSymbol"/>
+    </w:rPr>
+  </w:style>
   <w:style w:type="paragraph" w:styleId="Heading" w:customStyle="1">
     <w:name w:val="Heading"/>
     <w:basedOn w:val="Normal"/>
@@ -3319,7 +3597,7 @@
     </w:pPr>
     <w:rPr>
       <w:rFonts w:ascii="Calibri" w:hAnsi="Calibri" w:eastAsia="" w:cs="" w:asciiTheme="minorHAnsi" w:cstheme="minorBidi" w:eastAsiaTheme="minorEastAsia" w:hAnsiTheme="minorHAnsi"/>
-      <w:color w:val="auto"/>
+      <w:color w:val="00000A"/>
       <w:sz w:val="20"/>
       <w:szCs w:val="20"/>
       <w:lang w:val="en-US" w:eastAsia="zh-CN" w:bidi="hi-IN"/>

</xml_diff>